<commit_message>
corrections to hw3 for spatial following license
</commit_message>
<xml_diff>
--- a/phc6194/hw3/HW/HW/Homework 3 - Joe Brew.docx
+++ b/phc6194/hw3/HW/HW/Homework 3 - Joe Brew.docx
@@ -964,10 +964,7 @@
           </w:tcPr>
           <w:p>
             <w:r>
-              <w:t>H</w:t>
-            </w:r>
-            <w:r>
-              <w:t>amilton</w:t>
+              <w:t>Hamilton</w:t>
             </w:r>
           </w:p>
         </w:tc>
@@ -1533,10 +1530,10 @@
           <w:noProof/>
         </w:rPr>
         <w:drawing>
-          <wp:inline distT="0" distB="0" distL="0" distR="0" wp14:anchorId="31DB2E62" wp14:editId="408F400A">
-            <wp:extent cx="4290060" cy="2286000"/>
+          <wp:inline distT="0" distB="0" distL="0" distR="0" wp14:anchorId="458539AF" wp14:editId="3EAC86B6">
+            <wp:extent cx="1468582" cy="447697"/>
             <wp:effectExtent l="0" t="0" r="0" b="0"/>
-            <wp:docPr id="14" name="Picture 14"/>
+            <wp:docPr id="4" name="Picture 4"/>
             <wp:cNvGraphicFramePr>
               <a:graphicFrameLocks xmlns:a="http://schemas.openxmlformats.org/drawingml/2006/main" noChangeAspect="1"/>
             </wp:cNvGraphicFramePr>
@@ -1556,7 +1553,7 @@
                   <pic:spPr>
                     <a:xfrm>
                       <a:off x="0" y="0"/>
-                      <a:ext cx="4290060" cy="2286000"/>
+                      <a:ext cx="1473642" cy="449239"/>
                     </a:xfrm>
                     <a:prstGeom prst="rect">
                       <a:avLst/>
@@ -1568,85 +1565,15 @@
           </wp:inline>
         </w:drawing>
       </w:r>
-    </w:p>
-    <w:p/>
-    <w:p/>
-    <w:p/>
-    <w:p>
-      <w:proofErr w:type="gramStart"/>
-      <w:r>
-        <w:rPr>
-          <w:b/>
-        </w:rPr>
-        <w:t>Task 3.</w:t>
-      </w:r>
-      <w:proofErr w:type="gramEnd"/>
-      <w:r>
-        <w:rPr>
-          <w:b/>
-        </w:rPr>
-        <w:t xml:space="preserve"> </w:t>
-      </w:r>
-      <w:r>
-        <w:t xml:space="preserve">Find the serving population within </w:t>
-      </w:r>
-      <w:r>
-        <w:t xml:space="preserve">5km distance of each hospital using census tract population in Alachua. </w:t>
-      </w:r>
-      <w:r>
-        <w:rPr>
-          <w:b/>
-          <w:u w:val="single"/>
-        </w:rPr>
-        <w:t>List the ID (</w:t>
-      </w:r>
-      <w:proofErr w:type="spellStart"/>
-      <w:r>
-        <w:rPr>
-          <w:b/>
-          <w:u w:val="single"/>
-        </w:rPr>
-        <w:t>FID_FL_Hospitals</w:t>
-      </w:r>
-      <w:proofErr w:type="spellEnd"/>
-      <w:r>
-        <w:rPr>
-          <w:b/>
-          <w:u w:val="single"/>
-        </w:rPr>
-        <w:t>) of the hospitals and the number of the serving population within 5 km distance</w:t>
-      </w:r>
-      <w:r>
-        <w:rPr>
-          <w:b/>
-          <w:u w:val="single"/>
-        </w:rPr>
-        <w:t xml:space="preserve"> for evaluation</w:t>
-      </w:r>
-      <w:r>
-        <w:t>.</w:t>
-      </w:r>
-    </w:p>
-    <w:p>
-      <w:r>
-        <w:t xml:space="preserve"> (Hint: Creating a buffer of 5 km for each hospital and then spatial join the census population using Spatial Join tool. Figure 1 shows how to assess the tool. In addition, in spatial join tool, right click the variables and you can select the statistics as shown in the second figure)</w:t>
-      </w:r>
-    </w:p>
-    <w:p>
-      <w:pPr>
+      <w:r>
         <w:rPr>
           <w:noProof/>
         </w:rPr>
-      </w:pPr>
-      <w:r>
-        <w:rPr>
-          <w:noProof/>
-        </w:rPr>
         <w:drawing>
-          <wp:inline distT="0" distB="0" distL="0" distR="0" wp14:anchorId="7F7D12BD" wp14:editId="7A7AA934">
-            <wp:extent cx="1234440" cy="975360"/>
-            <wp:effectExtent l="0" t="0" r="3810" b="0"/>
-            <wp:docPr id="17" name="Picture 17"/>
+          <wp:inline distT="0" distB="0" distL="0" distR="0" wp14:anchorId="7CA7F754" wp14:editId="52C83AA4">
+            <wp:extent cx="3747051" cy="441960"/>
+            <wp:effectExtent l="0" t="0" r="6350" b="0"/>
+            <wp:docPr id="2" name="Picture 2"/>
             <wp:cNvGraphicFramePr>
               <a:graphicFrameLocks xmlns:a="http://schemas.openxmlformats.org/drawingml/2006/main" noChangeAspect="1"/>
             </wp:cNvGraphicFramePr>
@@ -1666,7 +1593,7 @@
                   <pic:spPr>
                     <a:xfrm>
                       <a:off x="0" y="0"/>
-                      <a:ext cx="1234440" cy="975360"/>
+                      <a:ext cx="3747051" cy="441960"/>
                     </a:xfrm>
                     <a:prstGeom prst="rect">
                       <a:avLst/>
@@ -1678,17 +1605,252 @@
           </wp:inline>
         </w:drawing>
       </w:r>
-      <w:bookmarkStart w:id="0" w:name="_GoBack"/>
-      <w:bookmarkEnd w:id="0"/>
-      <w:r>
+    </w:p>
+    <w:p/>
+    <w:tbl>
+      <w:tblPr>
+        <w:tblStyle w:val="TableGrid"/>
+        <w:tblW w:w="0" w:type="auto"/>
+        <w:tblLook w:val="04A0" w:firstRow="1" w:lastRow="0" w:firstColumn="1" w:lastColumn="0" w:noHBand="0" w:noVBand="1"/>
+      </w:tblPr>
+      <w:tblGrid>
+        <w:gridCol w:w="4428"/>
+        <w:gridCol w:w="4428"/>
+      </w:tblGrid>
+      <w:tr>
+        <w:tc>
+          <w:tcPr>
+            <w:tcW w:w="4428" w:type="dxa"/>
+          </w:tcPr>
+          <w:p>
+            <w:r>
+              <w:t>ID</w:t>
+            </w:r>
+          </w:p>
+        </w:tc>
+        <w:tc>
+          <w:tcPr>
+            <w:tcW w:w="4428" w:type="dxa"/>
+          </w:tcPr>
+          <w:p>
+            <w:r>
+              <w:t>Elevation</w:t>
+            </w:r>
+          </w:p>
+        </w:tc>
+      </w:tr>
+      <w:tr>
+        <w:tc>
+          <w:tcPr>
+            <w:tcW w:w="4428" w:type="dxa"/>
+          </w:tcPr>
+          <w:p>
+            <w:r>
+              <w:t>27</w:t>
+            </w:r>
+          </w:p>
+        </w:tc>
+        <w:tc>
+          <w:tcPr>
+            <w:tcW w:w="4428" w:type="dxa"/>
+          </w:tcPr>
+          <w:p>
+            <w:r>
+              <w:t>26</w:t>
+            </w:r>
+          </w:p>
+        </w:tc>
+      </w:tr>
+      <w:tr>
+        <w:tc>
+          <w:tcPr>
+            <w:tcW w:w="4428" w:type="dxa"/>
+          </w:tcPr>
+          <w:p>
+            <w:r>
+              <w:t>28</w:t>
+            </w:r>
+          </w:p>
+        </w:tc>
+        <w:tc>
+          <w:tcPr>
+            <w:tcW w:w="4428" w:type="dxa"/>
+          </w:tcPr>
+          <w:p>
+            <w:r>
+              <w:t>28</w:t>
+            </w:r>
+          </w:p>
+        </w:tc>
+      </w:tr>
+      <w:tr>
+        <w:tc>
+          <w:tcPr>
+            <w:tcW w:w="4428" w:type="dxa"/>
+          </w:tcPr>
+          <w:p>
+            <w:r>
+              <w:t>29</w:t>
+            </w:r>
+          </w:p>
+        </w:tc>
+        <w:tc>
+          <w:tcPr>
+            <w:tcW w:w="4428" w:type="dxa"/>
+          </w:tcPr>
+          <w:p>
+            <w:r>
+              <w:t>27</w:t>
+            </w:r>
+          </w:p>
+        </w:tc>
+      </w:tr>
+      <w:tr>
+        <w:tc>
+          <w:tcPr>
+            <w:tcW w:w="4428" w:type="dxa"/>
+          </w:tcPr>
+          <w:p>
+            <w:r>
+              <w:t>31</w:t>
+            </w:r>
+          </w:p>
+        </w:tc>
+        <w:tc>
+          <w:tcPr>
+            <w:tcW w:w="4428" w:type="dxa"/>
+          </w:tcPr>
+          <w:p>
+            <w:r>
+              <w:t>35</w:t>
+            </w:r>
+          </w:p>
+        </w:tc>
+      </w:tr>
+      <w:tr>
+        <w:tc>
+          <w:tcPr>
+            <w:tcW w:w="4428" w:type="dxa"/>
+          </w:tcPr>
+          <w:p>
+            <w:r>
+              <w:t>33</w:t>
+            </w:r>
+          </w:p>
+        </w:tc>
+        <w:tc>
+          <w:tcPr>
+            <w:tcW w:w="4428" w:type="dxa"/>
+          </w:tcPr>
+          <w:p>
+            <w:r>
+              <w:t>43</w:t>
+            </w:r>
+          </w:p>
+        </w:tc>
+      </w:tr>
+      <w:tr>
+        <w:tc>
+          <w:tcPr>
+            <w:tcW w:w="4428" w:type="dxa"/>
+          </w:tcPr>
+          <w:p>
+            <w:r>
+              <w:t>32</w:t>
+            </w:r>
+          </w:p>
+        </w:tc>
+        <w:tc>
+          <w:tcPr>
+            <w:tcW w:w="4428" w:type="dxa"/>
+          </w:tcPr>
+          <w:p>
+            <w:r>
+              <w:t>48</w:t>
+            </w:r>
+            <w:bookmarkStart w:id="0" w:name="_GoBack"/>
+            <w:bookmarkEnd w:id="0"/>
+          </w:p>
+        </w:tc>
+      </w:tr>
+    </w:tbl>
+    <w:p/>
+    <w:p/>
+    <w:p>
+      <w:proofErr w:type="gramStart"/>
+      <w:r>
+        <w:rPr>
+          <w:b/>
+        </w:rPr>
+        <w:t>Task 3.</w:t>
+      </w:r>
+      <w:proofErr w:type="gramEnd"/>
+      <w:r>
+        <w:rPr>
+          <w:b/>
+        </w:rPr>
+        <w:t xml:space="preserve"> </w:t>
+      </w:r>
+      <w:r>
+        <w:t xml:space="preserve">Find the serving population within </w:t>
+      </w:r>
+      <w:r>
+        <w:t xml:space="preserve">5km distance of each hospital using census tract population in Alachua. </w:t>
+      </w:r>
+      <w:r>
+        <w:rPr>
+          <w:b/>
+          <w:u w:val="single"/>
+        </w:rPr>
+        <w:t>List the ID (</w:t>
+      </w:r>
+      <w:proofErr w:type="spellStart"/>
+      <w:r>
+        <w:rPr>
+          <w:b/>
+          <w:u w:val="single"/>
+        </w:rPr>
+        <w:t>FID_FL_Hospitals</w:t>
+      </w:r>
+      <w:proofErr w:type="spellEnd"/>
+      <w:r>
+        <w:rPr>
+          <w:b/>
+          <w:u w:val="single"/>
+        </w:rPr>
+        <w:t>) of the hospitals and the number of the serving population within 5 km distance</w:t>
+      </w:r>
+      <w:r>
+        <w:rPr>
+          <w:b/>
+          <w:u w:val="single"/>
+        </w:rPr>
+        <w:t xml:space="preserve"> for evaluation</w:t>
+      </w:r>
+      <w:r>
+        <w:t>.</w:t>
+      </w:r>
+    </w:p>
+    <w:p>
+      <w:r>
+        <w:t xml:space="preserve"> (Hint: Creating a buffer of 5 km for each hospital and then spatial join the census population using Spatial Join tool. Figure 1 shows how to assess the tool. In addition, in spatial join tool, right click the variables and you can select the statistics as shown in the second figure)</w:t>
+      </w:r>
+    </w:p>
+    <w:p>
+      <w:pPr>
         <w:rPr>
           <w:noProof/>
         </w:rPr>
+      </w:pPr>
+      <w:r>
+        <w:rPr>
+          <w:noProof/>
+        </w:rPr>
         <w:drawing>
-          <wp:inline distT="0" distB="0" distL="0" distR="0" wp14:anchorId="54758143" wp14:editId="3AECD064">
-            <wp:extent cx="2697480" cy="1005840"/>
-            <wp:effectExtent l="0" t="0" r="7620" b="3810"/>
-            <wp:docPr id="16" name="Picture 16"/>
+          <wp:inline distT="0" distB="0" distL="0" distR="0" wp14:anchorId="7F7D12BD" wp14:editId="7A7AA934">
+            <wp:extent cx="1234440" cy="975360"/>
+            <wp:effectExtent l="0" t="0" r="3810" b="0"/>
+            <wp:docPr id="17" name="Picture 17"/>
             <wp:cNvGraphicFramePr>
               <a:graphicFrameLocks xmlns:a="http://schemas.openxmlformats.org/drawingml/2006/main" noChangeAspect="1"/>
             </wp:cNvGraphicFramePr>
@@ -1708,6 +1870,46 @@
                   <pic:spPr>
                     <a:xfrm>
                       <a:off x="0" y="0"/>
+                      <a:ext cx="1234440" cy="975360"/>
+                    </a:xfrm>
+                    <a:prstGeom prst="rect">
+                      <a:avLst/>
+                    </a:prstGeom>
+                  </pic:spPr>
+                </pic:pic>
+              </a:graphicData>
+            </a:graphic>
+          </wp:inline>
+        </w:drawing>
+      </w:r>
+      <w:r>
+        <w:rPr>
+          <w:noProof/>
+        </w:rPr>
+        <w:drawing>
+          <wp:inline distT="0" distB="0" distL="0" distR="0" wp14:anchorId="54758143" wp14:editId="3AECD064">
+            <wp:extent cx="2697480" cy="1005840"/>
+            <wp:effectExtent l="0" t="0" r="7620" b="3810"/>
+            <wp:docPr id="16" name="Picture 16"/>
+            <wp:cNvGraphicFramePr>
+              <a:graphicFrameLocks xmlns:a="http://schemas.openxmlformats.org/drawingml/2006/main" noChangeAspect="1"/>
+            </wp:cNvGraphicFramePr>
+            <a:graphic xmlns:a="http://schemas.openxmlformats.org/drawingml/2006/main">
+              <a:graphicData uri="http://schemas.openxmlformats.org/drawingml/2006/picture">
+                <pic:pic xmlns:pic="http://schemas.openxmlformats.org/drawingml/2006/picture">
+                  <pic:nvPicPr>
+                    <pic:cNvPr id="0" name=""/>
+                    <pic:cNvPicPr/>
+                  </pic:nvPicPr>
+                  <pic:blipFill>
+                    <a:blip r:embed="rId19"/>
+                    <a:stretch>
+                      <a:fillRect/>
+                    </a:stretch>
+                  </pic:blipFill>
+                  <pic:spPr>
+                    <a:xfrm>
+                      <a:off x="0" y="0"/>
                       <a:ext cx="2697480" cy="1005840"/>
                     </a:xfrm>
                     <a:prstGeom prst="rect">
@@ -1740,7 +1942,7 @@
                     <pic:cNvPicPr/>
                   </pic:nvPicPr>
                   <pic:blipFill>
-                    <a:blip r:embed="rId19"/>
+                    <a:blip r:embed="rId20"/>
                     <a:stretch>
                       <a:fillRect/>
                     </a:stretch>

</xml_diff>